<commit_message>
refat(thefallofvought): change post date
</commit_message>
<xml_diff>
--- a/TryHackMe/thefallofvought/Eikebarbosa/writeup.docx
+++ b/TryHackMe/thefallofvought/Eikebarbosa/writeup.docx
@@ -354,15 +354,23 @@
                 <w:sz w:val="24"/>
                 <w:szCs w:val="24"/>
               </w:rPr>
-              <w:t>24</w:t>
-            </w:r>
-            <w:r>
-              <w:rPr>
-                <w:rFonts w:ascii="Arial" w:eastAsia="Arial" w:hAnsi="Arial" w:cs="Arial"/>
-                <w:sz w:val="24"/>
-                <w:szCs w:val="24"/>
-              </w:rPr>
-              <w:t>/08/2024</w:t>
+              <w:t>2</w:t>
+            </w:r>
+            <w:r>
+              <w:rPr>
+                <w:rFonts w:ascii="Arial" w:eastAsia="Arial" w:hAnsi="Arial" w:cs="Arial"/>
+                <w:sz w:val="24"/>
+                <w:szCs w:val="24"/>
+              </w:rPr>
+              <w:t>5/</w:t>
+            </w:r>
+            <w:r>
+              <w:rPr>
+                <w:rFonts w:ascii="Arial" w:eastAsia="Arial" w:hAnsi="Arial" w:cs="Arial"/>
+                <w:sz w:val="24"/>
+                <w:szCs w:val="24"/>
+              </w:rPr>
+              <w:t>08/2024</w:t>
             </w:r>
           </w:p>
         </w:tc>
@@ -1020,7 +1028,15 @@
                 <w:sz w:val="24"/>
                 <w:szCs w:val="24"/>
               </w:rPr>
-              <w:t>24</w:t>
+              <w:t>2</w:t>
+            </w:r>
+            <w:r>
+              <w:rPr>
+                <w:rFonts w:ascii="Arial" w:eastAsia="Arial" w:hAnsi="Arial" w:cs="Arial"/>
+                <w:sz w:val="24"/>
+                <w:szCs w:val="24"/>
+              </w:rPr>
+              <w:t>4</w:t>
             </w:r>
             <w:r>
               <w:rPr>
@@ -1128,7 +1144,23 @@
                 <w:sz w:val="24"/>
                 <w:szCs w:val="24"/>
               </w:rPr>
-              <w:t>24/08/2024</w:t>
+              <w:t>2</w:t>
+            </w:r>
+            <w:r>
+              <w:rPr>
+                <w:rFonts w:ascii="Arial" w:eastAsia="Arial" w:hAnsi="Arial" w:cs="Arial"/>
+                <w:sz w:val="24"/>
+                <w:szCs w:val="24"/>
+              </w:rPr>
+              <w:t>5</w:t>
+            </w:r>
+            <w:r>
+              <w:rPr>
+                <w:rFonts w:ascii="Arial" w:eastAsia="Arial" w:hAnsi="Arial" w:cs="Arial"/>
+                <w:sz w:val="24"/>
+                <w:szCs w:val="24"/>
+              </w:rPr>
+              <w:t>/08/2024</w:t>
             </w:r>
           </w:p>
         </w:tc>

</xml_diff>